<commit_message>
Updates template. Updates Node version
</commit_message>
<xml_diff>
--- a/templates/mottatt.folkehelse.docx
+++ b/templates/mottatt.folkehelse.docx
@@ -259,6 +259,76 @@
           </w:p>
           <w:p>
             <w:pPr>
+              <w:rPr>
+                <w:rFonts w:ascii="Adobe Caslon Pro" w:hAnsi="Adobe Caslon Pro"/>
+                <w:sz w:val="18"/>
+                <w:szCs w:val="18"/>
+                <w:lang w:val="nb-NO"/>
+              </w:rPr>
+            </w:pPr>
+          </w:p>
+          <w:p>
+            <w:pPr>
+              <w:rPr>
+                <w:rFonts w:ascii="Adobe Caslon Pro" w:hAnsi="Adobe Caslon Pro"/>
+                <w:sz w:val="18"/>
+                <w:szCs w:val="18"/>
+                <w:lang w:val="nb-NO"/>
+              </w:rPr>
+            </w:pPr>
+          </w:p>
+          <w:p>
+            <w:pPr>
+              <w:rPr>
+                <w:rFonts w:ascii="Adobe Caslon Pro" w:hAnsi="Adobe Caslon Pro"/>
+                <w:sz w:val="18"/>
+                <w:szCs w:val="18"/>
+                <w:lang w:val="nb-NO"/>
+              </w:rPr>
+            </w:pPr>
+          </w:p>
+          <w:p>
+            <w:pPr>
+              <w:rPr>
+                <w:rFonts w:ascii="Adobe Caslon Pro" w:hAnsi="Adobe Caslon Pro"/>
+                <w:sz w:val="18"/>
+                <w:szCs w:val="18"/>
+                <w:lang w:val="nb-NO"/>
+              </w:rPr>
+            </w:pPr>
+          </w:p>
+          <w:p>
+            <w:pPr>
+              <w:rPr>
+                <w:rFonts w:ascii="Adobe Caslon Pro" w:hAnsi="Adobe Caslon Pro"/>
+                <w:sz w:val="18"/>
+                <w:szCs w:val="18"/>
+                <w:lang w:val="nb-NO"/>
+              </w:rPr>
+            </w:pPr>
+          </w:p>
+          <w:p>
+            <w:pPr>
+              <w:rPr>
+                <w:rFonts w:ascii="Adobe Caslon Pro" w:hAnsi="Adobe Caslon Pro"/>
+                <w:sz w:val="18"/>
+                <w:szCs w:val="18"/>
+                <w:lang w:val="nb-NO"/>
+              </w:rPr>
+            </w:pPr>
+          </w:p>
+          <w:p>
+            <w:pPr>
+              <w:rPr>
+                <w:rFonts w:ascii="Adobe Caslon Pro" w:hAnsi="Adobe Caslon Pro"/>
+                <w:sz w:val="18"/>
+                <w:szCs w:val="18"/>
+                <w:lang w:val="nb-NO"/>
+              </w:rPr>
+            </w:pPr>
+          </w:p>
+          <w:p>
+            <w:pPr>
               <w:tabs>
                 <w:tab w:val="left" w:pos="1530"/>
               </w:tabs>
@@ -288,7 +358,11 @@
           <w:lang w:eastAsia="nb-NO"/>
         </w:rPr>
       </w:pPr>
-      <w:r>
+    </w:p>
+    <w:p>
+      <w:pPr>
+        <w:suppressAutoHyphens/>
+        <w:spacing w:after="0" w:line="260" w:lineRule="atLeast"/>
         <w:rPr>
           <w:rFonts w:asciiTheme="majorHAnsi" w:eastAsia="DejaVu Sans" w:hAnsiTheme="majorHAnsi" w:cs="Helvetica"/>
           <w:b/>
@@ -297,8 +371,7 @@
           <w:shd w:val="clear" w:color="auto" w:fill="FFFFFF"/>
           <w:lang w:eastAsia="nb-NO"/>
         </w:rPr>
-        <w:t>Bekreftelse på mottatt søknad</w:t>
-      </w:r>
+      </w:pPr>
     </w:p>
     <w:p>
       <w:pPr>
@@ -306,10 +379,24 @@
         <w:spacing w:after="0" w:line="260" w:lineRule="atLeast"/>
         <w:rPr>
           <w:rFonts w:asciiTheme="majorHAnsi" w:eastAsia="DejaVu Sans" w:hAnsiTheme="majorHAnsi" w:cs="Helvetica"/>
-          <w:shd w:val="clear" w:color="auto" w:fill="FFFFFF"/>
-          <w:lang w:eastAsia="nb-NO"/>
-        </w:rPr>
-      </w:pPr>
+          <w:b/>
+          <w:sz w:val="32"/>
+          <w:szCs w:val="32"/>
+          <w:shd w:val="clear" w:color="auto" w:fill="FFFFFF"/>
+          <w:lang w:eastAsia="nb-NO"/>
+        </w:rPr>
+      </w:pPr>
+      <w:r>
+        <w:rPr>
+          <w:rFonts w:asciiTheme="majorHAnsi" w:eastAsia="DejaVu Sans" w:hAnsiTheme="majorHAnsi" w:cs="Helvetica"/>
+          <w:b/>
+          <w:sz w:val="32"/>
+          <w:szCs w:val="32"/>
+          <w:shd w:val="clear" w:color="auto" w:fill="FFFFFF"/>
+          <w:lang w:eastAsia="nb-NO"/>
+        </w:rPr>
+        <w:t>Bekreftelse på mottatt søknad</w:t>
+      </w:r>
     </w:p>
     <w:p>
       <w:pPr>
@@ -332,14 +419,6 @@
           <w:lang w:eastAsia="nb-NO"/>
         </w:rPr>
       </w:pPr>
-      <w:r>
-        <w:rPr>
-          <w:rFonts w:asciiTheme="majorHAnsi" w:eastAsia="DejaVu Sans" w:hAnsiTheme="majorHAnsi" w:cs="Helvetica"/>
-          <w:shd w:val="clear" w:color="auto" w:fill="FFFFFF"/>
-          <w:lang w:eastAsia="nb-NO"/>
-        </w:rPr>
-        <w:t>Deres søknad til «Tilskudd til frivillige organisasjoner til folkehelsearbeid» for 2017 er mottatt.</w:t>
-      </w:r>
     </w:p>
     <w:p>
       <w:pPr>
@@ -351,6 +430,14 @@
           <w:lang w:eastAsia="nb-NO"/>
         </w:rPr>
       </w:pPr>
+      <w:r>
+        <w:rPr>
+          <w:rFonts w:asciiTheme="majorHAnsi" w:eastAsia="DejaVu Sans" w:hAnsiTheme="majorHAnsi" w:cs="Helvetica"/>
+          <w:shd w:val="clear" w:color="auto" w:fill="FFFFFF"/>
+          <w:lang w:eastAsia="nb-NO"/>
+        </w:rPr>
+        <w:t>Deres søknad til «Tilskudd til frivillige organisasjoner til folkehelsearbeid» for 2017 er mottatt.</w:t>
+      </w:r>
     </w:p>
     <w:p>
       <w:pPr>
@@ -362,30 +449,6 @@
           <w:lang w:eastAsia="nb-NO"/>
         </w:rPr>
       </w:pPr>
-      <w:r>
-        <w:rPr>
-          <w:rFonts w:asciiTheme="majorHAnsi" w:eastAsia="DejaVu Sans" w:hAnsiTheme="majorHAnsi" w:cs="Helvetica"/>
-          <w:shd w:val="clear" w:color="auto" w:fill="FFFFFF"/>
-          <w:lang w:eastAsia="nb-NO"/>
-        </w:rPr>
-        <w:t>Søknaden behandles i hovedutvalg for kultur, idrett, natur og folkehelse den 15. mars. Svar på søknaden send</w:t>
-      </w:r>
-      <w:r>
-        <w:rPr>
-          <w:rFonts w:asciiTheme="majorHAnsi" w:eastAsia="DejaVu Sans" w:hAnsiTheme="majorHAnsi" w:cs="Helvetica"/>
-          <w:shd w:val="clear" w:color="auto" w:fill="FFFFFF"/>
-          <w:lang w:eastAsia="nb-NO"/>
-        </w:rPr>
-        <w:t>es</w:t>
-      </w:r>
-      <w:r>
-        <w:rPr>
-          <w:rFonts w:asciiTheme="majorHAnsi" w:eastAsia="DejaVu Sans" w:hAnsiTheme="majorHAnsi" w:cs="Helvetica"/>
-          <w:shd w:val="clear" w:color="auto" w:fill="FFFFFF"/>
-          <w:lang w:eastAsia="nb-NO"/>
-        </w:rPr>
-        <w:t xml:space="preserve"> ut i løpet av mars.</w:t>
-      </w:r>
     </w:p>
     <w:p>
       <w:pPr>
@@ -397,22 +460,107 @@
           <w:lang w:eastAsia="nb-NO"/>
         </w:rPr>
       </w:pPr>
-    </w:p>
-    <w:p>
-      <w:pPr>
-        <w:rPr>
-          <w:rFonts w:asciiTheme="majorHAnsi" w:eastAsia="DejaVu Sans" w:hAnsiTheme="majorHAnsi" w:cs="Helvetica"/>
-          <w:shd w:val="clear" w:color="auto" w:fill="FFFFFF"/>
-          <w:lang w:eastAsia="nb-NO"/>
-        </w:rPr>
-      </w:pPr>
-      <w:r>
-        <w:rPr>
-          <w:rFonts w:asciiTheme="majorHAnsi" w:eastAsia="DejaVu Sans" w:hAnsiTheme="majorHAnsi" w:cs="Helvetica"/>
-          <w:shd w:val="clear" w:color="auto" w:fill="FFFFFF"/>
-          <w:lang w:eastAsia="nb-NO"/>
-        </w:rPr>
-        <w:t xml:space="preserve">Har du spørsmål? Kontakt teamleder Kjersti Ulriksen, epost: </w:t>
+      <w:r>
+        <w:rPr>
+          <w:rFonts w:asciiTheme="majorHAnsi" w:eastAsia="DejaVu Sans" w:hAnsiTheme="majorHAnsi" w:cs="Helvetica"/>
+          <w:shd w:val="clear" w:color="auto" w:fill="FFFFFF"/>
+          <w:lang w:eastAsia="nb-NO"/>
+        </w:rPr>
+        <w:t>Søknaden behandles i hovedutvalg for kultur</w:t>
+      </w:r>
+      <w:bookmarkStart w:id="3" w:name="_GoBack"/>
+      <w:bookmarkEnd w:id="3"/>
+      <w:r>
+        <w:rPr>
+          <w:rFonts w:asciiTheme="majorHAnsi" w:eastAsia="DejaVu Sans" w:hAnsiTheme="majorHAnsi" w:cs="Helvetica"/>
+          <w:shd w:val="clear" w:color="auto" w:fill="FFFFFF"/>
+          <w:lang w:eastAsia="nb-NO"/>
+        </w:rPr>
+        <w:t xml:space="preserve"> den 15. mars. Svar på søknaden send</w:t>
+      </w:r>
+      <w:r>
+        <w:rPr>
+          <w:rFonts w:asciiTheme="majorHAnsi" w:eastAsia="DejaVu Sans" w:hAnsiTheme="majorHAnsi" w:cs="Helvetica"/>
+          <w:shd w:val="clear" w:color="auto" w:fill="FFFFFF"/>
+          <w:lang w:eastAsia="nb-NO"/>
+        </w:rPr>
+        <w:t>es</w:t>
+      </w:r>
+      <w:r>
+        <w:rPr>
+          <w:rFonts w:asciiTheme="majorHAnsi" w:eastAsia="DejaVu Sans" w:hAnsiTheme="majorHAnsi" w:cs="Helvetica"/>
+          <w:shd w:val="clear" w:color="auto" w:fill="FFFFFF"/>
+          <w:lang w:eastAsia="nb-NO"/>
+        </w:rPr>
+        <w:t xml:space="preserve"> ut i løpet av mars.</w:t>
+      </w:r>
+    </w:p>
+    <w:p>
+      <w:pPr>
+        <w:suppressAutoHyphens/>
+        <w:spacing w:after="0" w:line="260" w:lineRule="atLeast"/>
+        <w:rPr>
+          <w:rFonts w:asciiTheme="majorHAnsi" w:eastAsia="DejaVu Sans" w:hAnsiTheme="majorHAnsi" w:cs="Helvetica"/>
+          <w:shd w:val="clear" w:color="auto" w:fill="FFFFFF"/>
+          <w:lang w:eastAsia="nb-NO"/>
+        </w:rPr>
+      </w:pPr>
+    </w:p>
+    <w:p>
+      <w:pPr>
+        <w:rPr>
+          <w:rFonts w:asciiTheme="majorHAnsi" w:eastAsia="DejaVu Sans" w:hAnsiTheme="majorHAnsi" w:cs="Helvetica"/>
+          <w:shd w:val="clear" w:color="auto" w:fill="FFFFFF"/>
+          <w:lang w:eastAsia="nb-NO"/>
+        </w:rPr>
+      </w:pPr>
+      <w:r>
+        <w:rPr>
+          <w:rFonts w:asciiTheme="majorHAnsi" w:eastAsia="DejaVu Sans" w:hAnsiTheme="majorHAnsi" w:cs="Helvetica"/>
+          <w:shd w:val="clear" w:color="auto" w:fill="FFFFFF"/>
+          <w:lang w:eastAsia="nb-NO"/>
+        </w:rPr>
+        <w:t xml:space="preserve">Har du spørsmål? </w:t>
+      </w:r>
+      <w:r>
+        <w:rPr>
+          <w:rFonts w:asciiTheme="majorHAnsi" w:eastAsia="DejaVu Sans" w:hAnsiTheme="majorHAnsi" w:cs="Helvetica"/>
+          <w:shd w:val="clear" w:color="auto" w:fill="FFFFFF"/>
+          <w:lang w:eastAsia="nb-NO"/>
+        </w:rPr>
+        <w:t>Ta gjerne k</w:t>
+      </w:r>
+      <w:r>
+        <w:rPr>
+          <w:rFonts w:asciiTheme="majorHAnsi" w:eastAsia="DejaVu Sans" w:hAnsiTheme="majorHAnsi" w:cs="Helvetica"/>
+          <w:shd w:val="clear" w:color="auto" w:fill="FFFFFF"/>
+          <w:lang w:eastAsia="nb-NO"/>
+        </w:rPr>
+        <w:t xml:space="preserve">ontakt </w:t>
+      </w:r>
+      <w:r>
+        <w:rPr>
+          <w:rFonts w:asciiTheme="majorHAnsi" w:eastAsia="DejaVu Sans" w:hAnsiTheme="majorHAnsi" w:cs="Helvetica"/>
+          <w:shd w:val="clear" w:color="auto" w:fill="FFFFFF"/>
+          <w:lang w:eastAsia="nb-NO"/>
+        </w:rPr>
+        <w:t>med</w:t>
+      </w:r>
+      <w:r>
+        <w:rPr>
+          <w:rFonts w:asciiTheme="majorHAnsi" w:eastAsia="DejaVu Sans" w:hAnsiTheme="majorHAnsi" w:cs="Helvetica"/>
+          <w:shd w:val="clear" w:color="auto" w:fill="FFFFFF"/>
+          <w:lang w:eastAsia="nb-NO"/>
+        </w:rPr>
+        <w:t xml:space="preserve"> rådgiver Heidi Hamadi</w:t>
+      </w:r>
+      <w:r>
+        <w:rPr>
+          <w:rFonts w:asciiTheme="majorHAnsi" w:eastAsia="DejaVu Sans" w:hAnsiTheme="majorHAnsi" w:cs="Helvetica"/>
+          <w:shd w:val="clear" w:color="auto" w:fill="FFFFFF"/>
+          <w:lang w:eastAsia="nb-NO"/>
+        </w:rPr>
+        <w:t xml:space="preserve">, epost: </w:t>
       </w:r>
       <w:hyperlink r:id="rId8" w:history="1">
         <w:r>
@@ -422,7 +570,7 @@
             <w:shd w:val="clear" w:color="auto" w:fill="FFFFFF"/>
             <w:lang w:eastAsia="nb-NO"/>
           </w:rPr>
-          <w:t>Kjersti.Ulriksen@t-fk.no</w:t>
+          <w:t>heidi.hamadi@t-fk.no</w:t>
         </w:r>
       </w:hyperlink>
       <w:r>
@@ -431,25 +579,56 @@
           <w:shd w:val="clear" w:color="auto" w:fill="FFFFFF"/>
           <w:lang w:eastAsia="nb-NO"/>
         </w:rPr>
-        <w:t>, tlf.: 35</w:t>
-      </w:r>
-      <w:r>
-        <w:rPr>
-          <w:rFonts w:asciiTheme="majorHAnsi" w:eastAsia="DejaVu Sans" w:hAnsiTheme="majorHAnsi" w:cs="Helvetica"/>
-          <w:shd w:val="clear" w:color="auto" w:fill="FFFFFF"/>
-          <w:lang w:eastAsia="nb-NO"/>
-        </w:rPr>
         <w:t xml:space="preserve"> </w:t>
       </w:r>
-      <w:bookmarkStart w:id="3" w:name="_GoBack"/>
-      <w:bookmarkEnd w:id="3"/>
-      <w:r>
-        <w:rPr>
-          <w:rFonts w:asciiTheme="majorHAnsi" w:eastAsia="DejaVu Sans" w:hAnsiTheme="majorHAnsi" w:cs="Helvetica"/>
-          <w:shd w:val="clear" w:color="auto" w:fill="FFFFFF"/>
-          <w:lang w:eastAsia="nb-NO"/>
-        </w:rPr>
-        <w:t>917019.</w:t>
+      <w:r>
+        <w:rPr>
+          <w:rFonts w:asciiTheme="majorHAnsi" w:eastAsia="DejaVu Sans" w:hAnsiTheme="majorHAnsi" w:cs="Helvetica"/>
+          <w:shd w:val="clear" w:color="auto" w:fill="FFFFFF"/>
+          <w:lang w:eastAsia="nb-NO"/>
+        </w:rPr>
+        <w:t xml:space="preserve"> </w:t>
+      </w:r>
+    </w:p>
+    <w:p>
+      <w:pPr>
+        <w:rPr>
+          <w:rFonts w:asciiTheme="majorHAnsi" w:eastAsia="DejaVu Sans" w:hAnsiTheme="majorHAnsi" w:cs="Helvetica"/>
+          <w:shd w:val="clear" w:color="auto" w:fill="FFFFFF"/>
+          <w:lang w:eastAsia="nb-NO"/>
+        </w:rPr>
+      </w:pPr>
+      <w:r>
+        <w:rPr>
+          <w:rFonts w:asciiTheme="majorHAnsi" w:eastAsia="DejaVu Sans" w:hAnsiTheme="majorHAnsi" w:cs="Helvetica"/>
+          <w:shd w:val="clear" w:color="auto" w:fill="FFFFFF"/>
+          <w:lang w:eastAsia="nb-NO"/>
+        </w:rPr>
+        <w:t>tlf.: 35</w:t>
+      </w:r>
+      <w:r>
+        <w:rPr>
+          <w:rFonts w:asciiTheme="majorHAnsi" w:eastAsia="DejaVu Sans" w:hAnsiTheme="majorHAnsi" w:cs="Helvetica"/>
+          <w:shd w:val="clear" w:color="auto" w:fill="FFFFFF"/>
+          <w:lang w:eastAsia="nb-NO"/>
+        </w:rPr>
+        <w:t xml:space="preserve"> </w:t>
+      </w:r>
+      <w:r>
+        <w:rPr>
+          <w:rFonts w:asciiTheme="majorHAnsi" w:eastAsia="DejaVu Sans" w:hAnsiTheme="majorHAnsi" w:cs="Helvetica"/>
+          <w:shd w:val="clear" w:color="auto" w:fill="FFFFFF"/>
+          <w:lang w:eastAsia="nb-NO"/>
+        </w:rPr>
+        <w:t>917126</w:t>
+      </w:r>
+      <w:r>
+        <w:rPr>
+          <w:rFonts w:asciiTheme="majorHAnsi" w:eastAsia="DejaVu Sans" w:hAnsiTheme="majorHAnsi" w:cs="Helvetica"/>
+          <w:shd w:val="clear" w:color="auto" w:fill="FFFFFF"/>
+          <w:lang w:eastAsia="nb-NO"/>
+        </w:rPr>
+        <w:t>.</w:t>
       </w:r>
     </w:p>
     <w:p>
@@ -632,6 +811,20 @@
           <w:szCs w:val="18"/>
         </w:rPr>
       </w:pPr>
+    </w:p>
+    <w:p>
+      <w:pPr>
+        <w:spacing w:line="260" w:lineRule="exact"/>
+        <w:rPr>
+          <w:b/>
+        </w:rPr>
+      </w:pPr>
+      <w:r>
+        <w:rPr>
+          <w:b/>
+        </w:rPr>
+        <w:t>Her er sammendrag av søknaden vi har mottatt:</w:t>
+      </w:r>
     </w:p>
     <w:p>
       <w:pPr>
@@ -660,7 +853,6 @@
           <w:szCs w:val="21"/>
           <w:lang w:val="en-US" w:eastAsia="zh-CN" w:bidi="hi-IN"/>
         </w:rPr>
-        <w:lastRenderedPageBreak/>
         <w:t>{sammendrag}</w:t>
       </w:r>
     </w:p>
@@ -2094,7 +2286,7 @@
 </file>
 
 <file path=customXml/itemProps1.xml><?xml version="1.0" encoding="utf-8"?>
-<ds:datastoreItem xmlns:ds="http://schemas.openxmlformats.org/officeDocument/2006/customXml" ds:itemID="{0C40AE48-E090-476F-9772-8D069EA82FD5}">
+<ds:datastoreItem xmlns:ds="http://schemas.openxmlformats.org/officeDocument/2006/customXml" ds:itemID="{CDDDE791-BA28-4CE5-906D-F68B6CFF47F1}">
   <ds:schemaRefs>
     <ds:schemaRef ds:uri="http://schemas.openxmlformats.org/officeDocument/2006/bibliography"/>
   </ds:schemaRefs>

</xml_diff>

<commit_message>
Updates templates. Updates engines
</commit_message>
<xml_diff>
--- a/templates/mottatt.folkehelse.docx
+++ b/templates/mottatt.folkehelse.docx
@@ -1,6 +1,6 @@
 
 <file path=word/document.xml><?xml version="1.0" encoding="utf-8"?>
-<w:document xmlns:wpc="http://schemas.microsoft.com/office/word/2010/wordprocessingCanvas" xmlns:mc="http://schemas.openxmlformats.org/markup-compatibility/2006" xmlns:o="urn:schemas-microsoft-com:office:office" xmlns:r="http://schemas.openxmlformats.org/officeDocument/2006/relationships" xmlns:m="http://schemas.openxmlformats.org/officeDocument/2006/math" xmlns:v="urn:schemas-microsoft-com:vml" xmlns:wp14="http://schemas.microsoft.com/office/word/2010/wordprocessingDrawing" xmlns:wp="http://schemas.openxmlformats.org/drawingml/2006/wordprocessingDrawing" xmlns:w10="urn:schemas-microsoft-com:office:word" xmlns:w="http://schemas.openxmlformats.org/wordprocessingml/2006/main" xmlns:w14="http://schemas.microsoft.com/office/word/2010/wordml" xmlns:w15="http://schemas.microsoft.com/office/word/2012/wordml" xmlns:wpg="http://schemas.microsoft.com/office/word/2010/wordprocessingGroup" xmlns:wpi="http://schemas.microsoft.com/office/word/2010/wordprocessingInk" xmlns:wne="http://schemas.microsoft.com/office/word/2006/wordml" xmlns:wps="http://schemas.microsoft.com/office/word/2010/wordprocessingShape" mc:Ignorable="w14 w15 wp14">
+<w:document xmlns:wpc="http://schemas.microsoft.com/office/word/2010/wordprocessingCanvas" xmlns:cx="http://schemas.microsoft.com/office/drawing/2014/chartex" xmlns:cx1="http://schemas.microsoft.com/office/drawing/2015/9/8/chartex" xmlns:mc="http://schemas.openxmlformats.org/markup-compatibility/2006" xmlns:o="urn:schemas-microsoft-com:office:office" xmlns:r="http://schemas.openxmlformats.org/officeDocument/2006/relationships" xmlns:m="http://schemas.openxmlformats.org/officeDocument/2006/math" xmlns:v="urn:schemas-microsoft-com:vml" xmlns:wp14="http://schemas.microsoft.com/office/word/2010/wordprocessingDrawing" xmlns:wp="http://schemas.openxmlformats.org/drawingml/2006/wordprocessingDrawing" xmlns:w10="urn:schemas-microsoft-com:office:word" xmlns:w="http://schemas.openxmlformats.org/wordprocessingml/2006/main" xmlns:w14="http://schemas.microsoft.com/office/word/2010/wordml" xmlns:w15="http://schemas.microsoft.com/office/word/2012/wordml" xmlns:w16se="http://schemas.microsoft.com/office/word/2015/wordml/symex" xmlns:wpg="http://schemas.microsoft.com/office/word/2010/wordprocessingGroup" xmlns:wpi="http://schemas.microsoft.com/office/word/2010/wordprocessingInk" xmlns:wne="http://schemas.microsoft.com/office/word/2006/wordml" xmlns:wps="http://schemas.microsoft.com/office/word/2010/wordprocessingShape" mc:Ignorable="w14 w15 w16se wp14">
   <w:body>
     <w:p>
       <w:bookmarkStart w:id="0" w:name="OLE_LINK1"/>
@@ -48,7 +48,23 @@
                 <w:sz w:val="21"/>
                 <w:szCs w:val="21"/>
               </w:rPr>
-              <w:t>{navn}</w:t>
+              <w:t>{</w:t>
+            </w:r>
+            <w:proofErr w:type="spellStart"/>
+            <w:r>
+              <w:rPr>
+                <w:sz w:val="21"/>
+                <w:szCs w:val="21"/>
+              </w:rPr>
+              <w:t>navn</w:t>
+            </w:r>
+            <w:proofErr w:type="spellEnd"/>
+            <w:r>
+              <w:rPr>
+                <w:sz w:val="21"/>
+                <w:szCs w:val="21"/>
+              </w:rPr>
+              <w:t>}</w:t>
             </w:r>
           </w:p>
           <w:p>
@@ -63,7 +79,23 @@
                 <w:sz w:val="21"/>
                 <w:szCs w:val="21"/>
               </w:rPr>
-              <w:t>{adresse}</w:t>
+              <w:t>{</w:t>
+            </w:r>
+            <w:proofErr w:type="spellStart"/>
+            <w:r>
+              <w:rPr>
+                <w:sz w:val="21"/>
+                <w:szCs w:val="21"/>
+              </w:rPr>
+              <w:t>adresse</w:t>
+            </w:r>
+            <w:proofErr w:type="spellEnd"/>
+            <w:r>
+              <w:rPr>
+                <w:sz w:val="21"/>
+                <w:szCs w:val="21"/>
+              </w:rPr>
+              <w:t>}</w:t>
             </w:r>
           </w:p>
           <w:p>
@@ -78,7 +110,39 @@
                 <w:sz w:val="21"/>
                 <w:szCs w:val="21"/>
               </w:rPr>
-              <w:t>{postnr} {poststed}</w:t>
+              <w:t>{</w:t>
+            </w:r>
+            <w:proofErr w:type="spellStart"/>
+            <w:r>
+              <w:rPr>
+                <w:sz w:val="21"/>
+                <w:szCs w:val="21"/>
+              </w:rPr>
+              <w:t>postnr</w:t>
+            </w:r>
+            <w:proofErr w:type="spellEnd"/>
+            <w:r>
+              <w:rPr>
+                <w:sz w:val="21"/>
+                <w:szCs w:val="21"/>
+              </w:rPr>
+              <w:t>} {</w:t>
+            </w:r>
+            <w:proofErr w:type="spellStart"/>
+            <w:r>
+              <w:rPr>
+                <w:sz w:val="21"/>
+                <w:szCs w:val="21"/>
+              </w:rPr>
+              <w:t>poststed</w:t>
+            </w:r>
+            <w:proofErr w:type="spellEnd"/>
+            <w:r>
+              <w:rPr>
+                <w:sz w:val="21"/>
+                <w:szCs w:val="21"/>
+              </w:rPr>
+              <w:t>}</w:t>
             </w:r>
             <w:r>
               <w:rPr>
@@ -158,6 +222,7 @@
             <w:bookmarkStart w:id="2" w:name="OLE_LINK2"/>
             <w:bookmarkEnd w:id="1"/>
             <w:bookmarkEnd w:id="2"/>
+            <w:proofErr w:type="spellStart"/>
             <w:r>
               <w:rPr>
                 <w:rFonts w:ascii="Times New Roman" w:hAnsi="Times New Roman" w:cs="Times New Roman"/>
@@ -167,6 +232,8 @@
               </w:rPr>
               <w:t>Referansenr</w:t>
             </w:r>
+            <w:proofErr w:type="spellEnd"/>
+            <w:proofErr w:type="gramStart"/>
             <w:r>
               <w:rPr>
                 <w:rFonts w:asciiTheme="minorHAnsi" w:hAnsiTheme="minorHAnsi" w:cstheme="minorHAnsi"/>
@@ -194,6 +261,7 @@
               </w:rPr>
               <w:t xml:space="preserve"> {</w:t>
             </w:r>
+            <w:proofErr w:type="gramEnd"/>
             <w:r>
               <w:rPr>
                 <w:rFonts w:asciiTheme="minorHAnsi" w:hAnsiTheme="minorHAnsi" w:cstheme="minorHAnsi"/>
@@ -234,7 +302,17 @@
                 <w:szCs w:val="18"/>
                 <w:lang w:val="nb-NO"/>
               </w:rPr>
-              <w:t>Deres dato</w:t>
+              <w:t xml:space="preserve">Deres </w:t>
+            </w:r>
+            <w:proofErr w:type="gramStart"/>
+            <w:r>
+              <w:rPr>
+                <w:rFonts w:ascii="Times New Roman" w:hAnsi="Times New Roman" w:cs="Times New Roman"/>
+                <w:sz w:val="18"/>
+                <w:szCs w:val="18"/>
+                <w:lang w:val="nb-NO"/>
+              </w:rPr>
+              <w:t>dato</w:t>
             </w:r>
             <w:r>
               <w:rPr>
@@ -243,7 +321,17 @@
                 <w:szCs w:val="18"/>
                 <w:lang w:val="nb-NO"/>
               </w:rPr>
-              <w:t>:  {dato}</w:t>
+              <w:t>:  {</w:t>
+            </w:r>
+            <w:proofErr w:type="gramEnd"/>
+            <w:r>
+              <w:rPr>
+                <w:rFonts w:asciiTheme="minorHAnsi" w:hAnsiTheme="minorHAnsi" w:cstheme="minorHAnsi"/>
+                <w:sz w:val="18"/>
+                <w:szCs w:val="18"/>
+                <w:lang w:val="nb-NO"/>
+              </w:rPr>
+              <w:t>dato}</w:t>
             </w:r>
             <w:r>
               <w:rPr>
@@ -280,7 +368,27 @@
                 <w:szCs w:val="18"/>
                 <w:lang w:val="nb-NO"/>
               </w:rPr>
-              <w:t>:     {datoSoknad}</w:t>
+              <w:t>:     {</w:t>
+            </w:r>
+            <w:proofErr w:type="spellStart"/>
+            <w:r>
+              <w:rPr>
+                <w:rFonts w:asciiTheme="minorHAnsi" w:hAnsiTheme="minorHAnsi" w:cstheme="minorHAnsi"/>
+                <w:sz w:val="18"/>
+                <w:szCs w:val="18"/>
+                <w:lang w:val="nb-NO"/>
+              </w:rPr>
+              <w:t>datoSoknad</w:t>
+            </w:r>
+            <w:proofErr w:type="spellEnd"/>
+            <w:r>
+              <w:rPr>
+                <w:rFonts w:asciiTheme="minorHAnsi" w:hAnsiTheme="minorHAnsi" w:cstheme="minorHAnsi"/>
+                <w:sz w:val="18"/>
+                <w:szCs w:val="18"/>
+                <w:lang w:val="nb-NO"/>
+              </w:rPr>
+              <w:t>}</w:t>
             </w:r>
             <w:r>
               <w:rPr>
@@ -506,6 +614,7 @@
         </w:rPr>
         <w:t>{</w:t>
       </w:r>
+      <w:proofErr w:type="spellStart"/>
       <w:r>
         <w:rPr>
           <w:rFonts w:ascii="Times New Roman" w:hAnsi="Times New Roman" w:cs="Times New Roman"/>
@@ -518,6 +627,7 @@
         </w:rPr>
         <w:t>r</w:t>
       </w:r>
+      <w:proofErr w:type="spellEnd"/>
       <w:r>
         <w:rPr>
           <w:rFonts w:ascii="Times New Roman" w:hAnsi="Times New Roman" w:cs="Times New Roman"/>
@@ -582,27 +692,7 @@
           <w:shd w:val="clear" w:color="auto" w:fill="FFFFFF"/>
           <w:lang w:eastAsia="nb-NO"/>
         </w:rPr>
-        <w:t xml:space="preserve"> den</w:t>
-      </w:r>
-      <w:r>
-        <w:rPr>
-          <w:rFonts w:ascii="Times New Roman" w:eastAsia="DejaVu Sans" w:hAnsi="Times New Roman" w:cs="Times New Roman"/>
-          <w:shd w:val="clear" w:color="auto" w:fill="FFFFFF"/>
-          <w:lang w:eastAsia="nb-NO"/>
-        </w:rPr>
         <w:t xml:space="preserve"> </w:t>
-      </w:r>
-      <w:r>
-        <w:rPr>
-          <w:rFonts w:ascii="Times New Roman" w:hAnsi="Times New Roman" w:cs="Times New Roman"/>
-        </w:rPr>
-        <w:t>{</w:t>
-      </w:r>
-      <w:r>
-        <w:rPr>
-          <w:rFonts w:ascii="Times New Roman" w:hAnsi="Times New Roman" w:cs="Times New Roman"/>
-        </w:rPr>
-        <w:t>moe</w:t>
       </w:r>
       <w:bookmarkStart w:id="3" w:name="_GoBack"/>
       <w:bookmarkEnd w:id="3"/>
@@ -610,8 +700,22 @@
         <w:rPr>
           <w:rFonts w:ascii="Times New Roman" w:hAnsi="Times New Roman" w:cs="Times New Roman"/>
         </w:rPr>
+        <w:t>{</w:t>
+      </w:r>
+      <w:proofErr w:type="spellStart"/>
+      <w:r>
+        <w:rPr>
+          <w:rFonts w:ascii="Times New Roman" w:hAnsi="Times New Roman" w:cs="Times New Roman"/>
+        </w:rPr>
+        <w:t>moe</w:t>
+      </w:r>
+      <w:r>
+        <w:rPr>
+          <w:rFonts w:ascii="Times New Roman" w:hAnsi="Times New Roman" w:cs="Times New Roman"/>
+        </w:rPr>
         <w:t>tedato</w:t>
       </w:r>
+      <w:proofErr w:type="spellEnd"/>
       <w:r>
         <w:rPr>
           <w:rFonts w:ascii="Times New Roman" w:hAnsi="Times New Roman" w:cs="Times New Roman"/>
@@ -706,13 +810,41 @@
         <w:rPr>
           <w:rFonts w:ascii="Times New Roman" w:hAnsi="Times New Roman" w:cs="Times New Roman"/>
         </w:rPr>
-        <w:t xml:space="preserve">{saksbehandlerTittel} </w:t>
-      </w:r>
+        <w:t>{</w:t>
+      </w:r>
+      <w:proofErr w:type="spellStart"/>
       <w:r>
         <w:rPr>
           <w:rFonts w:ascii="Times New Roman" w:hAnsi="Times New Roman" w:cs="Times New Roman"/>
         </w:rPr>
-        <w:t>{saksbehandlerNavn}</w:t>
+        <w:t>saksbehandlerTittel</w:t>
+      </w:r>
+      <w:proofErr w:type="spellEnd"/>
+      <w:r>
+        <w:rPr>
+          <w:rFonts w:ascii="Times New Roman" w:hAnsi="Times New Roman" w:cs="Times New Roman"/>
+        </w:rPr>
+        <w:t xml:space="preserve">} </w:t>
+      </w:r>
+      <w:r>
+        <w:rPr>
+          <w:rFonts w:ascii="Times New Roman" w:hAnsi="Times New Roman" w:cs="Times New Roman"/>
+        </w:rPr>
+        <w:t>{</w:t>
+      </w:r>
+      <w:proofErr w:type="spellStart"/>
+      <w:r>
+        <w:rPr>
+          <w:rFonts w:ascii="Times New Roman" w:hAnsi="Times New Roman" w:cs="Times New Roman"/>
+        </w:rPr>
+        <w:t>saksbehandlerNavn</w:t>
+      </w:r>
+      <w:proofErr w:type="spellEnd"/>
+      <w:r>
+        <w:rPr>
+          <w:rFonts w:ascii="Times New Roman" w:hAnsi="Times New Roman" w:cs="Times New Roman"/>
+        </w:rPr>
+        <w:t>}</w:t>
       </w:r>
       <w:r>
         <w:rPr>
@@ -726,12 +858,26 @@
         <w:rPr>
           <w:rFonts w:ascii="Times New Roman" w:hAnsi="Times New Roman" w:cs="Times New Roman"/>
         </w:rPr>
-        <w:t>{saksbehandlerEpost}</w:t>
-      </w:r>
+        <w:t>{</w:t>
+      </w:r>
+      <w:proofErr w:type="spellStart"/>
       <w:r>
         <w:rPr>
           <w:rFonts w:ascii="Times New Roman" w:hAnsi="Times New Roman" w:cs="Times New Roman"/>
         </w:rPr>
+        <w:t>saksbehandlerEpost</w:t>
+      </w:r>
+      <w:proofErr w:type="spellEnd"/>
+      <w:r>
+        <w:rPr>
+          <w:rFonts w:ascii="Times New Roman" w:hAnsi="Times New Roman" w:cs="Times New Roman"/>
+        </w:rPr>
+        <w:t>}</w:t>
+      </w:r>
+      <w:r>
+        <w:rPr>
+          <w:rFonts w:ascii="Times New Roman" w:hAnsi="Times New Roman" w:cs="Times New Roman"/>
+        </w:rPr>
         <w:t xml:space="preserve">, </w:t>
       </w:r>
       <w:r>
@@ -746,7 +892,21 @@
         <w:rPr>
           <w:rFonts w:ascii="Times New Roman" w:hAnsi="Times New Roman" w:cs="Times New Roman"/>
         </w:rPr>
-        <w:t xml:space="preserve"> {saksbehandlerTelefon}</w:t>
+        <w:t xml:space="preserve"> {</w:t>
+      </w:r>
+      <w:proofErr w:type="spellStart"/>
+      <w:r>
+        <w:rPr>
+          <w:rFonts w:ascii="Times New Roman" w:hAnsi="Times New Roman" w:cs="Times New Roman"/>
+        </w:rPr>
+        <w:t>saksbehandlerTelefon</w:t>
+      </w:r>
+      <w:proofErr w:type="spellEnd"/>
+      <w:r>
+        <w:rPr>
+          <w:rFonts w:ascii="Times New Roman" w:hAnsi="Times New Roman" w:cs="Times New Roman"/>
+        </w:rPr>
+        <w:t>}</w:t>
       </w:r>
       <w:r>
         <w:rPr>
@@ -1008,7 +1168,29 @@
           <w:szCs w:val="21"/>
           <w:lang w:val="en-US" w:eastAsia="zh-CN" w:bidi="hi-IN"/>
         </w:rPr>
-        <w:t>{sammendrag}</w:t>
+        <w:t>{</w:t>
+      </w:r>
+      <w:proofErr w:type="spellStart"/>
+      <w:proofErr w:type="gramStart"/>
+      <w:r>
+        <w:rPr>
+          <w:rFonts w:ascii="Liberation Serif" w:eastAsia="DejaVu Sans" w:hAnsi="Liberation Serif" w:cs="DejaVu Sans"/>
+          <w:sz w:val="21"/>
+          <w:szCs w:val="21"/>
+          <w:lang w:val="en-US" w:eastAsia="zh-CN" w:bidi="hi-IN"/>
+        </w:rPr>
+        <w:t>sammendrag</w:t>
+      </w:r>
+      <w:proofErr w:type="spellEnd"/>
+      <w:proofErr w:type="gramEnd"/>
+      <w:r>
+        <w:rPr>
+          <w:rFonts w:ascii="Liberation Serif" w:eastAsia="DejaVu Sans" w:hAnsi="Liberation Serif" w:cs="DejaVu Sans"/>
+          <w:sz w:val="21"/>
+          <w:szCs w:val="21"/>
+          <w:lang w:val="en-US" w:eastAsia="zh-CN" w:bidi="hi-IN"/>
+        </w:rPr>
+        <w:t>}</w:t>
       </w:r>
     </w:p>
     <w:sectPr>
@@ -1024,7 +1206,7 @@
 </file>
 
 <file path=word/endnotes.xml><?xml version="1.0" encoding="utf-8"?>
-<w:endnotes xmlns:wpc="http://schemas.microsoft.com/office/word/2010/wordprocessingCanvas" xmlns:mc="http://schemas.openxmlformats.org/markup-compatibility/2006" xmlns:o="urn:schemas-microsoft-com:office:office" xmlns:r="http://schemas.openxmlformats.org/officeDocument/2006/relationships" xmlns:m="http://schemas.openxmlformats.org/officeDocument/2006/math" xmlns:v="urn:schemas-microsoft-com:vml" xmlns:wp14="http://schemas.microsoft.com/office/word/2010/wordprocessingDrawing" xmlns:wp="http://schemas.openxmlformats.org/drawingml/2006/wordprocessingDrawing" xmlns:w10="urn:schemas-microsoft-com:office:word" xmlns:w="http://schemas.openxmlformats.org/wordprocessingml/2006/main" xmlns:w14="http://schemas.microsoft.com/office/word/2010/wordml" xmlns:w15="http://schemas.microsoft.com/office/word/2012/wordml" xmlns:wpg="http://schemas.microsoft.com/office/word/2010/wordprocessingGroup" xmlns:wpi="http://schemas.microsoft.com/office/word/2010/wordprocessingInk" xmlns:wne="http://schemas.microsoft.com/office/word/2006/wordml" xmlns:wps="http://schemas.microsoft.com/office/word/2010/wordprocessingShape" mc:Ignorable="w14 w15 wp14">
+<w:endnotes xmlns:wpc="http://schemas.microsoft.com/office/word/2010/wordprocessingCanvas" xmlns:cx="http://schemas.microsoft.com/office/drawing/2014/chartex" xmlns:cx1="http://schemas.microsoft.com/office/drawing/2015/9/8/chartex" xmlns:mc="http://schemas.openxmlformats.org/markup-compatibility/2006" xmlns:o="urn:schemas-microsoft-com:office:office" xmlns:r="http://schemas.openxmlformats.org/officeDocument/2006/relationships" xmlns:m="http://schemas.openxmlformats.org/officeDocument/2006/math" xmlns:v="urn:schemas-microsoft-com:vml" xmlns:wp14="http://schemas.microsoft.com/office/word/2010/wordprocessingDrawing" xmlns:wp="http://schemas.openxmlformats.org/drawingml/2006/wordprocessingDrawing" xmlns:w10="urn:schemas-microsoft-com:office:word" xmlns:w="http://schemas.openxmlformats.org/wordprocessingml/2006/main" xmlns:w14="http://schemas.microsoft.com/office/word/2010/wordml" xmlns:w15="http://schemas.microsoft.com/office/word/2012/wordml" xmlns:w16se="http://schemas.microsoft.com/office/word/2015/wordml/symex" xmlns:wpg="http://schemas.microsoft.com/office/word/2010/wordprocessingGroup" xmlns:wpi="http://schemas.microsoft.com/office/word/2010/wordprocessingInk" xmlns:wne="http://schemas.microsoft.com/office/word/2006/wordml" xmlns:wps="http://schemas.microsoft.com/office/word/2010/wordprocessingShape" mc:Ignorable="w14 w15 w16se wp14">
   <w:endnote w:type="separator" w:id="-1">
     <w:p>
       <w:pPr>
@@ -1049,7 +1231,7 @@
 </file>
 
 <file path=word/footer1.xml><?xml version="1.0" encoding="utf-8"?>
-<w:ftr xmlns:wpc="http://schemas.microsoft.com/office/word/2010/wordprocessingCanvas" xmlns:mc="http://schemas.openxmlformats.org/markup-compatibility/2006" xmlns:o="urn:schemas-microsoft-com:office:office" xmlns:r="http://schemas.openxmlformats.org/officeDocument/2006/relationships" xmlns:m="http://schemas.openxmlformats.org/officeDocument/2006/math" xmlns:v="urn:schemas-microsoft-com:vml" xmlns:wp14="http://schemas.microsoft.com/office/word/2010/wordprocessingDrawing" xmlns:wp="http://schemas.openxmlformats.org/drawingml/2006/wordprocessingDrawing" xmlns:w10="urn:schemas-microsoft-com:office:word" xmlns:w="http://schemas.openxmlformats.org/wordprocessingml/2006/main" xmlns:w14="http://schemas.microsoft.com/office/word/2010/wordml" xmlns:w15="http://schemas.microsoft.com/office/word/2012/wordml" xmlns:wpg="http://schemas.microsoft.com/office/word/2010/wordprocessingGroup" xmlns:wpi="http://schemas.microsoft.com/office/word/2010/wordprocessingInk" xmlns:wne="http://schemas.microsoft.com/office/word/2006/wordml" xmlns:wps="http://schemas.microsoft.com/office/word/2010/wordprocessingShape" mc:Ignorable="w14 w15 wp14">
+<w:ftr xmlns:wpc="http://schemas.microsoft.com/office/word/2010/wordprocessingCanvas" xmlns:cx="http://schemas.microsoft.com/office/drawing/2014/chartex" xmlns:cx1="http://schemas.microsoft.com/office/drawing/2015/9/8/chartex" xmlns:mc="http://schemas.openxmlformats.org/markup-compatibility/2006" xmlns:o="urn:schemas-microsoft-com:office:office" xmlns:r="http://schemas.openxmlformats.org/officeDocument/2006/relationships" xmlns:m="http://schemas.openxmlformats.org/officeDocument/2006/math" xmlns:v="urn:schemas-microsoft-com:vml" xmlns:wp14="http://schemas.microsoft.com/office/word/2010/wordprocessingDrawing" xmlns:wp="http://schemas.openxmlformats.org/drawingml/2006/wordprocessingDrawing" xmlns:w10="urn:schemas-microsoft-com:office:word" xmlns:w="http://schemas.openxmlformats.org/wordprocessingml/2006/main" xmlns:w14="http://schemas.microsoft.com/office/word/2010/wordml" xmlns:w15="http://schemas.microsoft.com/office/word/2012/wordml" xmlns:w16se="http://schemas.microsoft.com/office/word/2015/wordml/symex" xmlns:wpg="http://schemas.microsoft.com/office/word/2010/wordprocessingGroup" xmlns:wpi="http://schemas.microsoft.com/office/word/2010/wordprocessingInk" xmlns:wne="http://schemas.microsoft.com/office/word/2006/wordml" xmlns:wps="http://schemas.microsoft.com/office/word/2010/wordprocessingShape" mc:Ignorable="w14 w15 w16se wp14">
   <w:p>
     <w:pPr>
       <w:pStyle w:val="Bunntekst"/>
@@ -1101,6 +1283,7 @@
               <w:szCs w:val="18"/>
             </w:rPr>
           </w:pPr>
+          <w:proofErr w:type="spellStart"/>
           <w:r>
             <w:rPr>
               <w:rFonts w:asciiTheme="minorHAnsi" w:hAnsiTheme="minorHAnsi" w:cstheme="minorHAnsi"/>
@@ -1109,6 +1292,7 @@
             </w:rPr>
             <w:t>Postadresse</w:t>
           </w:r>
+          <w:proofErr w:type="spellEnd"/>
         </w:p>
       </w:tc>
       <w:tc>
@@ -1130,6 +1314,7 @@
               <w:szCs w:val="18"/>
             </w:rPr>
           </w:pPr>
+          <w:proofErr w:type="spellStart"/>
           <w:r>
             <w:rPr>
               <w:rFonts w:asciiTheme="minorHAnsi" w:hAnsiTheme="minorHAnsi" w:cstheme="minorHAnsi"/>
@@ -1138,6 +1323,7 @@
             </w:rPr>
             <w:t>Besøksadresse</w:t>
           </w:r>
+          <w:proofErr w:type="spellEnd"/>
         </w:p>
       </w:tc>
       <w:tc>
@@ -1188,13 +1374,23 @@
               <w:szCs w:val="18"/>
             </w:rPr>
           </w:pPr>
+          <w:proofErr w:type="spellStart"/>
           <w:r>
             <w:rPr>
               <w:rFonts w:asciiTheme="minorHAnsi" w:hAnsiTheme="minorHAnsi" w:cstheme="minorHAnsi"/>
               <w:sz w:val="18"/>
               <w:szCs w:val="18"/>
             </w:rPr>
-            <w:t>Foretaksregisteret: 940 192 226</w:t>
+            <w:t>Foretaksregisteret</w:t>
+          </w:r>
+          <w:proofErr w:type="spellEnd"/>
+          <w:r>
+            <w:rPr>
+              <w:rFonts w:asciiTheme="minorHAnsi" w:hAnsiTheme="minorHAnsi" w:cstheme="minorHAnsi"/>
+              <w:sz w:val="18"/>
+              <w:szCs w:val="18"/>
+            </w:rPr>
+            <w:t>: 940 192 226</w:t>
           </w:r>
         </w:p>
       </w:tc>
@@ -1219,13 +1415,23 @@
               <w:szCs w:val="18"/>
             </w:rPr>
           </w:pPr>
+          <w:proofErr w:type="spellStart"/>
           <w:r>
             <w:rPr>
               <w:rFonts w:asciiTheme="minorHAnsi" w:hAnsiTheme="minorHAnsi" w:cstheme="minorHAnsi"/>
               <w:sz w:val="18"/>
               <w:szCs w:val="18"/>
             </w:rPr>
-            <w:t>Postboks 2844</w:t>
+            <w:t>Postboks</w:t>
+          </w:r>
+          <w:proofErr w:type="spellEnd"/>
+          <w:r>
+            <w:rPr>
+              <w:rFonts w:asciiTheme="minorHAnsi" w:hAnsiTheme="minorHAnsi" w:cstheme="minorHAnsi"/>
+              <w:sz w:val="18"/>
+              <w:szCs w:val="18"/>
+            </w:rPr>
+            <w:t xml:space="preserve"> 2844</w:t>
           </w:r>
         </w:p>
       </w:tc>
@@ -1248,13 +1454,23 @@
               <w:szCs w:val="18"/>
             </w:rPr>
           </w:pPr>
+          <w:proofErr w:type="spellStart"/>
           <w:r>
             <w:rPr>
               <w:rFonts w:asciiTheme="minorHAnsi" w:hAnsiTheme="minorHAnsi" w:cstheme="minorHAnsi"/>
               <w:sz w:val="18"/>
               <w:szCs w:val="18"/>
             </w:rPr>
-            <w:t>Fylkesbakken 10</w:t>
+            <w:t>Fylkesbakken</w:t>
+          </w:r>
+          <w:proofErr w:type="spellEnd"/>
+          <w:r>
+            <w:rPr>
+              <w:rFonts w:asciiTheme="minorHAnsi" w:hAnsiTheme="minorHAnsi" w:cstheme="minorHAnsi"/>
+              <w:sz w:val="18"/>
+              <w:szCs w:val="18"/>
+            </w:rPr>
+            <w:t xml:space="preserve"> 10</w:t>
           </w:r>
         </w:p>
       </w:tc>
@@ -1306,13 +1522,23 @@
               <w:szCs w:val="18"/>
             </w:rPr>
           </w:pPr>
+          <w:proofErr w:type="spellStart"/>
           <w:r>
             <w:rPr>
               <w:rFonts w:asciiTheme="minorHAnsi" w:hAnsiTheme="minorHAnsi" w:cstheme="minorHAnsi"/>
               <w:sz w:val="18"/>
               <w:szCs w:val="18"/>
             </w:rPr>
-            <w:t>Bankkonto: 5083 05 42083</w:t>
+            <w:t>Bankkonto</w:t>
+          </w:r>
+          <w:proofErr w:type="spellEnd"/>
+          <w:r>
+            <w:rPr>
+              <w:rFonts w:asciiTheme="minorHAnsi" w:hAnsiTheme="minorHAnsi" w:cstheme="minorHAnsi"/>
+              <w:sz w:val="18"/>
+              <w:szCs w:val="18"/>
+            </w:rPr>
+            <w:t>: 5083 05 42083</w:t>
           </w:r>
         </w:p>
       </w:tc>
@@ -1440,7 +1666,7 @@
 </file>
 
 <file path=word/footnotes.xml><?xml version="1.0" encoding="utf-8"?>
-<w:footnotes xmlns:wpc="http://schemas.microsoft.com/office/word/2010/wordprocessingCanvas" xmlns:mc="http://schemas.openxmlformats.org/markup-compatibility/2006" xmlns:o="urn:schemas-microsoft-com:office:office" xmlns:r="http://schemas.openxmlformats.org/officeDocument/2006/relationships" xmlns:m="http://schemas.openxmlformats.org/officeDocument/2006/math" xmlns:v="urn:schemas-microsoft-com:vml" xmlns:wp14="http://schemas.microsoft.com/office/word/2010/wordprocessingDrawing" xmlns:wp="http://schemas.openxmlformats.org/drawingml/2006/wordprocessingDrawing" xmlns:w10="urn:schemas-microsoft-com:office:word" xmlns:w="http://schemas.openxmlformats.org/wordprocessingml/2006/main" xmlns:w14="http://schemas.microsoft.com/office/word/2010/wordml" xmlns:w15="http://schemas.microsoft.com/office/word/2012/wordml" xmlns:wpg="http://schemas.microsoft.com/office/word/2010/wordprocessingGroup" xmlns:wpi="http://schemas.microsoft.com/office/word/2010/wordprocessingInk" xmlns:wne="http://schemas.microsoft.com/office/word/2006/wordml" xmlns:wps="http://schemas.microsoft.com/office/word/2010/wordprocessingShape" mc:Ignorable="w14 w15 wp14">
+<w:footnotes xmlns:wpc="http://schemas.microsoft.com/office/word/2010/wordprocessingCanvas" xmlns:cx="http://schemas.microsoft.com/office/drawing/2014/chartex" xmlns:cx1="http://schemas.microsoft.com/office/drawing/2015/9/8/chartex" xmlns:mc="http://schemas.openxmlformats.org/markup-compatibility/2006" xmlns:o="urn:schemas-microsoft-com:office:office" xmlns:r="http://schemas.openxmlformats.org/officeDocument/2006/relationships" xmlns:m="http://schemas.openxmlformats.org/officeDocument/2006/math" xmlns:v="urn:schemas-microsoft-com:vml" xmlns:wp14="http://schemas.microsoft.com/office/word/2010/wordprocessingDrawing" xmlns:wp="http://schemas.openxmlformats.org/drawingml/2006/wordprocessingDrawing" xmlns:w10="urn:schemas-microsoft-com:office:word" xmlns:w="http://schemas.openxmlformats.org/wordprocessingml/2006/main" xmlns:w14="http://schemas.microsoft.com/office/word/2010/wordml" xmlns:w15="http://schemas.microsoft.com/office/word/2012/wordml" xmlns:w16se="http://schemas.microsoft.com/office/word/2015/wordml/symex" xmlns:wpg="http://schemas.microsoft.com/office/word/2010/wordprocessingGroup" xmlns:wpi="http://schemas.microsoft.com/office/word/2010/wordprocessingInk" xmlns:wne="http://schemas.microsoft.com/office/word/2006/wordml" xmlns:wps="http://schemas.microsoft.com/office/word/2010/wordprocessingShape" mc:Ignorable="w14 w15 w16se wp14">
   <w:footnote w:type="separator" w:id="-1">
     <w:p>
       <w:pPr>
@@ -1465,7 +1691,7 @@
 </file>
 
 <file path=word/header1.xml><?xml version="1.0" encoding="utf-8"?>
-<w:hdr xmlns:wpc="http://schemas.microsoft.com/office/word/2010/wordprocessingCanvas" xmlns:mc="http://schemas.openxmlformats.org/markup-compatibility/2006" xmlns:o="urn:schemas-microsoft-com:office:office" xmlns:r="http://schemas.openxmlformats.org/officeDocument/2006/relationships" xmlns:m="http://schemas.openxmlformats.org/officeDocument/2006/math" xmlns:v="urn:schemas-microsoft-com:vml" xmlns:wp14="http://schemas.microsoft.com/office/word/2010/wordprocessingDrawing" xmlns:wp="http://schemas.openxmlformats.org/drawingml/2006/wordprocessingDrawing" xmlns:w10="urn:schemas-microsoft-com:office:word" xmlns:w="http://schemas.openxmlformats.org/wordprocessingml/2006/main" xmlns:w14="http://schemas.microsoft.com/office/word/2010/wordml" xmlns:w15="http://schemas.microsoft.com/office/word/2012/wordml" xmlns:wpg="http://schemas.microsoft.com/office/word/2010/wordprocessingGroup" xmlns:wpi="http://schemas.microsoft.com/office/word/2010/wordprocessingInk" xmlns:wne="http://schemas.microsoft.com/office/word/2006/wordml" xmlns:wps="http://schemas.microsoft.com/office/word/2010/wordprocessingShape" mc:Ignorable="w14 w15 wp14">
+<w:hdr xmlns:wpc="http://schemas.microsoft.com/office/word/2010/wordprocessingCanvas" xmlns:cx="http://schemas.microsoft.com/office/drawing/2014/chartex" xmlns:cx1="http://schemas.microsoft.com/office/drawing/2015/9/8/chartex" xmlns:mc="http://schemas.openxmlformats.org/markup-compatibility/2006" xmlns:o="urn:schemas-microsoft-com:office:office" xmlns:r="http://schemas.openxmlformats.org/officeDocument/2006/relationships" xmlns:m="http://schemas.openxmlformats.org/officeDocument/2006/math" xmlns:v="urn:schemas-microsoft-com:vml" xmlns:wp14="http://schemas.microsoft.com/office/word/2010/wordprocessingDrawing" xmlns:wp="http://schemas.openxmlformats.org/drawingml/2006/wordprocessingDrawing" xmlns:w10="urn:schemas-microsoft-com:office:word" xmlns:w="http://schemas.openxmlformats.org/wordprocessingml/2006/main" xmlns:w14="http://schemas.microsoft.com/office/word/2010/wordml" xmlns:w15="http://schemas.microsoft.com/office/word/2012/wordml" xmlns:w16se="http://schemas.microsoft.com/office/word/2015/wordml/symex" xmlns:wpg="http://schemas.microsoft.com/office/word/2010/wordprocessingGroup" xmlns:wpi="http://schemas.microsoft.com/office/word/2010/wordprocessingInk" xmlns:wne="http://schemas.microsoft.com/office/word/2006/wordml" xmlns:wps="http://schemas.microsoft.com/office/word/2010/wordprocessingShape" mc:Ignorable="w14 w15 w16se wp14">
   <w:p>
     <w:pPr>
       <w:pStyle w:val="Topptekst"/>
@@ -1529,7 +1755,7 @@
 </file>
 
 <file path=word/numbering.xml><?xml version="1.0" encoding="utf-8"?>
-<w:numbering xmlns:wpc="http://schemas.microsoft.com/office/word/2010/wordprocessingCanvas" xmlns:mc="http://schemas.openxmlformats.org/markup-compatibility/2006" xmlns:o="urn:schemas-microsoft-com:office:office" xmlns:r="http://schemas.openxmlformats.org/officeDocument/2006/relationships" xmlns:m="http://schemas.openxmlformats.org/officeDocument/2006/math" xmlns:v="urn:schemas-microsoft-com:vml" xmlns:wp14="http://schemas.microsoft.com/office/word/2010/wordprocessingDrawing" xmlns:wp="http://schemas.openxmlformats.org/drawingml/2006/wordprocessingDrawing" xmlns:w10="urn:schemas-microsoft-com:office:word" xmlns:w="http://schemas.openxmlformats.org/wordprocessingml/2006/main" xmlns:w14="http://schemas.microsoft.com/office/word/2010/wordml" xmlns:w15="http://schemas.microsoft.com/office/word/2012/wordml" xmlns:wpg="http://schemas.microsoft.com/office/word/2010/wordprocessingGroup" xmlns:wpi="http://schemas.microsoft.com/office/word/2010/wordprocessingInk" xmlns:wne="http://schemas.microsoft.com/office/word/2006/wordml" xmlns:wps="http://schemas.microsoft.com/office/word/2010/wordprocessingShape" mc:Ignorable="w14 w15 wp14">
+<w:numbering xmlns:wpc="http://schemas.microsoft.com/office/word/2010/wordprocessingCanvas" xmlns:cx="http://schemas.microsoft.com/office/drawing/2014/chartex" xmlns:cx1="http://schemas.microsoft.com/office/drawing/2015/9/8/chartex" xmlns:mc="http://schemas.openxmlformats.org/markup-compatibility/2006" xmlns:o="urn:schemas-microsoft-com:office:office" xmlns:r="http://schemas.openxmlformats.org/officeDocument/2006/relationships" xmlns:m="http://schemas.openxmlformats.org/officeDocument/2006/math" xmlns:v="urn:schemas-microsoft-com:vml" xmlns:wp14="http://schemas.microsoft.com/office/word/2010/wordprocessingDrawing" xmlns:wp="http://schemas.openxmlformats.org/drawingml/2006/wordprocessingDrawing" xmlns:w10="urn:schemas-microsoft-com:office:word" xmlns:w="http://schemas.openxmlformats.org/wordprocessingml/2006/main" xmlns:w14="http://schemas.microsoft.com/office/word/2010/wordml" xmlns:w15="http://schemas.microsoft.com/office/word/2012/wordml" xmlns:w16se="http://schemas.microsoft.com/office/word/2015/wordml/symex" xmlns:wpg="http://schemas.microsoft.com/office/word/2010/wordprocessingGroup" xmlns:wpi="http://schemas.microsoft.com/office/word/2010/wordprocessingInk" xmlns:wne="http://schemas.microsoft.com/office/word/2006/wordml" xmlns:wps="http://schemas.microsoft.com/office/word/2010/wordprocessingShape" mc:Ignorable="w14 w15 w16se wp14">
   <w:abstractNum w:abstractNumId="0" w15:restartNumberingAfterBreak="0">
     <w:nsid w:val="20DB3704"/>
     <w:multiLevelType w:val="hybridMultilevel"/>
@@ -1626,7 +1852,7 @@
 </file>
 
 <file path=word/styles.xml><?xml version="1.0" encoding="utf-8"?>
-<w:styles xmlns:mc="http://schemas.openxmlformats.org/markup-compatibility/2006" xmlns:r="http://schemas.openxmlformats.org/officeDocument/2006/relationships" xmlns:w="http://schemas.openxmlformats.org/wordprocessingml/2006/main" xmlns:w14="http://schemas.microsoft.com/office/word/2010/wordml" xmlns:w15="http://schemas.microsoft.com/office/word/2012/wordml" mc:Ignorable="w14 w15">
+<w:styles xmlns:mc="http://schemas.openxmlformats.org/markup-compatibility/2006" xmlns:r="http://schemas.openxmlformats.org/officeDocument/2006/relationships" xmlns:w="http://schemas.openxmlformats.org/wordprocessingml/2006/main" xmlns:w14="http://schemas.microsoft.com/office/word/2010/wordml" xmlns:w15="http://schemas.microsoft.com/office/word/2012/wordml" xmlns:w16se="http://schemas.microsoft.com/office/word/2015/wordml/symex" mc:Ignorable="w14 w15 w16se">
   <w:docDefaults>
     <w:rPrDefault>
       <w:rPr>
@@ -2441,7 +2667,7 @@
 </file>
 
 <file path=customXml/itemProps1.xml><?xml version="1.0" encoding="utf-8"?>
-<ds:datastoreItem xmlns:ds="http://schemas.openxmlformats.org/officeDocument/2006/customXml" ds:itemID="{26BA9DBA-EF70-4966-891A-C3157619A01C}">
+<ds:datastoreItem xmlns:ds="http://schemas.openxmlformats.org/officeDocument/2006/customXml" ds:itemID="{6D284385-BADD-4541-822A-33386DAE6823}">
   <ds:schemaRefs>
     <ds:schemaRef ds:uri="http://schemas.openxmlformats.org/officeDocument/2006/bibliography"/>
   </ds:schemaRefs>

</xml_diff>